<commit_message>
Pseudo in Code umgewandelt
</commit_message>
<xml_diff>
--- a/Unterricht/Aufgabe.docx
+++ b/Unterricht/Aufgabe.docx
@@ -40,79 +40,8 @@
     </w:p>
     <w:p/>
     <w:p>
-      <w:proofErr w:type="spellStart"/>
-      <w:proofErr w:type="gramStart"/>
-      <w:r>
-        <w:t>erzeugeListe</w:t>
-      </w:r>
-      <w:proofErr w:type="spellEnd"/>
-      <w:r>
-        <w:t>(</w:t>
-      </w:r>
-      <w:proofErr w:type="spellStart"/>
-      <w:proofErr w:type="gramEnd"/>
-      <w:r>
-        <w:t>personalnummer</w:t>
-      </w:r>
-      <w:proofErr w:type="spellEnd"/>
-      <w:r>
-        <w:t xml:space="preserve">: </w:t>
-      </w:r>
-      <w:proofErr w:type="spellStart"/>
-      <w:r>
-        <w:t>int</w:t>
-      </w:r>
-      <w:proofErr w:type="spellEnd"/>
-      <w:r>
-        <w:t xml:space="preserve">, </w:t>
-      </w:r>
-      <w:proofErr w:type="spellStart"/>
-      <w:r>
-        <w:t>zeiten</w:t>
-      </w:r>
-      <w:proofErr w:type="spellEnd"/>
-      <w:r>
-        <w:t xml:space="preserve">: </w:t>
-      </w:r>
-      <w:proofErr w:type="spellStart"/>
-      <w:r>
-        <w:t>intarray</w:t>
-      </w:r>
-      <w:proofErr w:type="spellEnd"/>
-      <w:r>
-        <w:t xml:space="preserve">[][], </w:t>
-      </w:r>
-      <w:proofErr w:type="spellStart"/>
-      <w:r>
-        <w:t>monat</w:t>
-      </w:r>
-      <w:proofErr w:type="spellEnd"/>
-      <w:r>
-        <w:t xml:space="preserve">: </w:t>
-      </w:r>
-      <w:proofErr w:type="spellStart"/>
-      <w:r>
-        <w:t>int</w:t>
-      </w:r>
-      <w:proofErr w:type="spellEnd"/>
-      <w:r>
-        <w:t xml:space="preserve">, </w:t>
-      </w:r>
-      <w:proofErr w:type="spellStart"/>
-      <w:r>
-        <w:t>jahr</w:t>
-      </w:r>
-      <w:proofErr w:type="spellEnd"/>
-      <w:r>
-        <w:t xml:space="preserve">: </w:t>
-      </w:r>
-      <w:proofErr w:type="spellStart"/>
-      <w:r>
-        <w:t>int</w:t>
-      </w:r>
-      <w:proofErr w:type="spellEnd"/>
-      <w:r>
-        <w:t>)</w:t>
+      <w:r>
+        <w:t>erzeugeListe(personalnummer: int, zeiten: intarray[][], monat: int, jahr: int)</w:t>
       </w:r>
     </w:p>
     <w:p>
@@ -121,13 +50,8 @@
       </w:r>
     </w:p>
     <w:p>
-      <w:proofErr w:type="spellStart"/>
-      <w:r>
-        <w:t>int</w:t>
-      </w:r>
-      <w:proofErr w:type="spellEnd"/>
-      <w:r>
-        <w:t xml:space="preserve"> t</w:t>
+      <w:r>
+        <w:t>int t</w:t>
       </w:r>
       <w:r>
         <w:t>ag</w:t>
@@ -140,39 +64,21 @@
       </w:r>
     </w:p>
     <w:p>
-      <w:proofErr w:type="spellStart"/>
-      <w:r>
-        <w:t>int</w:t>
-      </w:r>
-      <w:proofErr w:type="spellEnd"/>
-      <w:r>
-        <w:t xml:space="preserve"> </w:t>
-      </w:r>
-      <w:proofErr w:type="spellStart"/>
-      <w:r>
-        <w:t>anwTag</w:t>
-      </w:r>
-      <w:proofErr w:type="spellEnd"/>
-      <w:r>
-        <w:t>: = 0</w:t>
-      </w:r>
-    </w:p>
-    <w:p>
-      <w:proofErr w:type="spellStart"/>
-      <w:r>
-        <w:t>int</w:t>
-      </w:r>
-      <w:proofErr w:type="spellEnd"/>
-      <w:r>
-        <w:t xml:space="preserve"> </w:t>
-      </w:r>
-      <w:proofErr w:type="spellStart"/>
-      <w:r>
-        <w:t>zeilen</w:t>
-      </w:r>
-      <w:proofErr w:type="spellEnd"/>
-      <w:r>
-        <w:t>: = 0</w:t>
+      <w:r>
+        <w:t>int anwTag: = 0</w:t>
+      </w:r>
+    </w:p>
+    <w:p>
+      <w:r>
+        <w:t xml:space="preserve">int </w:t>
+      </w:r>
+      <w:r>
+        <w:t>zeilen: = 0</w:t>
+      </w:r>
+    </w:p>
+    <w:p>
+      <w:r>
+        <w:t>int anwMonat = 0</w:t>
       </w:r>
     </w:p>
     <w:p/>
@@ -180,18 +86,9 @@
     <w:p/>
     <w:p/>
     <w:p/>
-    <w:p/>
-    <w:p>
-      <w:r>
-        <w:t>//</w:t>
-      </w:r>
-      <w:proofErr w:type="spellStart"/>
-      <w:r>
-        <w:t>funktionen</w:t>
-      </w:r>
-      <w:proofErr w:type="spellEnd"/>
-      <w:r>
-        <w:t xml:space="preserve"> initialisieren</w:t>
+    <w:p>
+      <w:r>
+        <w:t>//funktionen initialisieren</w:t>
       </w:r>
     </w:p>
     <w:p/>
@@ -201,26 +98,42 @@
         <w:t>// Algorithmus / Codeblock</w:t>
       </w:r>
     </w:p>
-    <w:p/>
-    <w:p>
-      <w:pPr>
-        <w:ind w:left="708"/>
-      </w:pPr>
-      <w:r>
-        <w:t xml:space="preserve">//keine </w:t>
-      </w:r>
-      <w:proofErr w:type="spellStart"/>
-      <w:r>
-        <w:t>buchung</w:t>
-      </w:r>
-      <w:proofErr w:type="spellEnd"/>
-    </w:p>
-    <w:p>
-      <w:pPr>
-        <w:ind w:left="708"/>
-      </w:pPr>
-      <w:r>
-        <w:t>WENN keine Buchung</w:t>
+    <w:p>
+      <w:r>
+        <w:t>schreibeKopf(personr, jahr, monat)</w:t>
+      </w:r>
+    </w:p>
+    <w:p>
+      <w:r>
+        <w:t>FOR zeilen in zeiten</w:t>
+      </w:r>
+    </w:p>
+    <w:p>
+      <w:r>
+        <w:tab/>
+        <w:t>anwTag = 0</w:t>
+      </w:r>
+    </w:p>
+    <w:p>
+      <w:pPr>
+        <w:ind w:left="708"/>
+      </w:pPr>
+      <w:r>
+        <w:t>//keine buchung</w:t>
+      </w:r>
+    </w:p>
+    <w:p>
+      <w:pPr>
+        <w:ind w:left="708"/>
+      </w:pPr>
+      <w:r>
+        <w:t xml:space="preserve">WENN </w:t>
+      </w:r>
+      <w:r>
+        <w:t xml:space="preserve">tag &lt; </w:t>
+      </w:r>
+      <w:r>
+        <w:t>zeiten[zeilen][0]</w:t>
       </w:r>
     </w:p>
     <w:p>
@@ -238,19 +151,7 @@
       </w:pPr>
       <w:r>
         <w:tab/>
-      </w:r>
-      <w:proofErr w:type="spellStart"/>
-      <w:proofErr w:type="gramStart"/>
-      <w:r>
-        <w:t>schreibeZeile</w:t>
-      </w:r>
-      <w:proofErr w:type="spellEnd"/>
-      <w:r>
-        <w:t>(</w:t>
-      </w:r>
-      <w:proofErr w:type="gramEnd"/>
-      <w:r>
-        <w:t>tag</w:t>
+        <w:t>schreibeZeile(tag</w:t>
       </w:r>
       <w:r>
         <w:t>,</w:t>
@@ -265,13 +166,8 @@
         <w:t>,</w:t>
       </w:r>
       <w:r>
-        <w:t xml:space="preserve"> -1, -1, </w:t>
-      </w:r>
-      <w:proofErr w:type="spellStart"/>
-      <w:r>
-        <w:t>anwTag</w:t>
-      </w:r>
-      <w:proofErr w:type="spellEnd"/>
+        <w:t xml:space="preserve"> -1, -1, anwTag</w:t>
+      </w:r>
       <w:r>
         <w:t>,</w:t>
       </w:r>
@@ -308,7 +204,19 @@
         <w:ind w:left="708"/>
       </w:pPr>
       <w:r>
-        <w:t>ANSONSTEN WENN zwei Buchungen</w:t>
+        <w:t xml:space="preserve">ANSONSTEN WENN </w:t>
+      </w:r>
+      <w:r>
+        <w:t xml:space="preserve">tag == </w:t>
+      </w:r>
+      <w:r>
+        <w:t>zeiten[zeilen][0]</w:t>
+      </w:r>
+      <w:r>
+        <w:t xml:space="preserve"> AND</w:t>
+      </w:r>
+      <w:r>
+        <w:t xml:space="preserve"> tag == zeiten[zeilen+1][0]</w:t>
       </w:r>
     </w:p>
     <w:p>
@@ -324,107 +232,82 @@
       <w:pPr>
         <w:ind w:left="1416"/>
       </w:pPr>
-      <w:proofErr w:type="spellStart"/>
-      <w:proofErr w:type="gramStart"/>
-      <w:r>
-        <w:t>schreibeZeile</w:t>
-      </w:r>
-      <w:proofErr w:type="spellEnd"/>
-      <w:r>
-        <w:t>(</w:t>
-      </w:r>
-      <w:proofErr w:type="gramEnd"/>
-      <w:r>
-        <w:t>tag,</w:t>
+      <w:r>
+        <w:t>schreibeZeile(tag,</w:t>
       </w:r>
       <w:r>
         <w:t xml:space="preserve"> </w:t>
       </w:r>
-      <w:proofErr w:type="spellStart"/>
-      <w:r>
-        <w:t>zeiten</w:t>
-      </w:r>
-      <w:proofErr w:type="spellEnd"/>
-      <w:r>
-        <w:t>[</w:t>
-      </w:r>
-      <w:proofErr w:type="spellStart"/>
-      <w:r>
-        <w:t>zeilen</w:t>
-      </w:r>
-      <w:proofErr w:type="spellEnd"/>
-      <w:r>
-        <w:t>][1],</w:t>
+      <w:r>
+        <w:t>zeiten[zeilen][1],</w:t>
       </w:r>
       <w:r>
         <w:t xml:space="preserve"> </w:t>
       </w:r>
-      <w:proofErr w:type="spellStart"/>
-      <w:r>
-        <w:t>zeiten</w:t>
-      </w:r>
-      <w:proofErr w:type="spellEnd"/>
-      <w:r>
-        <w:t>[</w:t>
-      </w:r>
-      <w:proofErr w:type="spellStart"/>
-      <w:r>
-        <w:t>zeilen</w:t>
-      </w:r>
-      <w:proofErr w:type="spellEnd"/>
-      <w:r>
-        <w:t>][2]</w:t>
-      </w:r>
-      <w:r>
-        <w:t>,</w:t>
+      <w:r>
+        <w:t>zeiten[zeilen][2],</w:t>
       </w:r>
       <w:r>
         <w:t xml:space="preserve"> </w:t>
       </w:r>
-      <w:proofErr w:type="spellStart"/>
-      <w:r>
-        <w:t>zeiten</w:t>
-      </w:r>
-      <w:proofErr w:type="spellEnd"/>
-      <w:r>
-        <w:t>[zeilen</w:t>
-      </w:r>
-      <w:r>
-        <w:t>+1</w:t>
-      </w:r>
-      <w:r>
-        <w:t>][1],</w:t>
+      <w:r>
+        <w:t>zeiten[zeilen+1][1],</w:t>
       </w:r>
       <w:r>
         <w:t xml:space="preserve"> </w:t>
       </w:r>
-      <w:proofErr w:type="spellStart"/>
-      <w:r>
-        <w:t>zeiten</w:t>
-      </w:r>
-      <w:proofErr w:type="spellEnd"/>
-      <w:r>
-        <w:t>[zeilen</w:t>
-      </w:r>
-      <w:r>
-        <w:t>+1</w:t>
-      </w:r>
-      <w:r>
-        <w:t>][2]</w:t>
-      </w:r>
-      <w:r>
-        <w:t xml:space="preserve">, </w:t>
-      </w:r>
-      <w:r>
-        <w:t xml:space="preserve"> </w:t>
-      </w:r>
-      <w:proofErr w:type="spellStart"/>
-      <w:r>
-        <w:t>anwTag</w:t>
-      </w:r>
-      <w:proofErr w:type="spellEnd"/>
-      <w:r>
-        <w:t>)</w:t>
+      <w:r>
+        <w:t>zeiten[zeilen+1][2]</w:t>
+      </w:r>
+      <w:r>
+        <w:t>, anwTag)</w:t>
+      </w:r>
+    </w:p>
+    <w:p>
+      <w:pPr>
+        <w:ind w:left="1416"/>
+      </w:pPr>
+      <w:r>
+        <w:lastRenderedPageBreak/>
+        <w:t xml:space="preserve">anwTag = zeiten[zeilen+1][1]*60 + </w:t>
+      </w:r>
+      <w:r>
+        <w:t>zeiten[zeilen+1][</w:t>
+      </w:r>
+      <w:r>
+        <w:t>2</w:t>
+      </w:r>
+      <w:r>
+        <w:t>]</w:t>
+      </w:r>
+      <w:r>
+        <w:t xml:space="preserve"> - </w:t>
+      </w:r>
+      <w:r>
+        <w:t>zeiten[zeilen][1]</w:t>
+      </w:r>
+      <w:r>
+        <w:t>*</w:t>
+      </w:r>
+      <w:r>
+        <w:t xml:space="preserve">60 + </w:t>
+      </w:r>
+      <w:r>
+        <w:t>zeiten[zeilen+1][</w:t>
+      </w:r>
+      <w:r>
+        <w:t>2</w:t>
+      </w:r>
+      <w:r>
+        <w:t>]</w:t>
+      </w:r>
+    </w:p>
+    <w:p>
+      <w:pPr>
+        <w:ind w:left="1416"/>
+      </w:pPr>
+      <w:r>
+        <w:t>anwTag = anwTag + anwMonat</w:t>
       </w:r>
     </w:p>
     <w:p>
@@ -433,26 +316,13 @@
       </w:pPr>
       <w:r>
         <w:tab/>
-      </w:r>
-      <w:proofErr w:type="spellStart"/>
-      <w:r>
-        <w:t>zeilen</w:t>
-      </w:r>
-      <w:proofErr w:type="spellEnd"/>
-      <w:r>
-        <w:t xml:space="preserve"> = </w:t>
-      </w:r>
-      <w:proofErr w:type="spellStart"/>
-      <w:r>
-        <w:t>zeilen</w:t>
-      </w:r>
-      <w:proofErr w:type="spellEnd"/>
-      <w:r>
-        <w:t xml:space="preserve"> + </w:t>
-      </w:r>
-      <w:r>
-        <w:t>2</w:t>
-      </w:r>
+        <w:t>zeilen = zeilen + 2</w:t>
+      </w:r>
+    </w:p>
+    <w:p>
+      <w:pPr>
+        <w:ind w:left="708"/>
+      </w:pPr>
     </w:p>
     <w:p>
       <w:pPr>
@@ -467,7 +337,6 @@
         <w:ind w:left="708"/>
       </w:pPr>
       <w:r>
-        <w:lastRenderedPageBreak/>
         <w:t>//Eine Buchung</w:t>
       </w:r>
     </w:p>
@@ -476,7 +345,13 @@
         <w:ind w:left="708"/>
       </w:pPr>
       <w:r>
-        <w:t>ANSONSTEN WENN eine Buchung</w:t>
+        <w:t xml:space="preserve">ANSONSTEN WENN </w:t>
+      </w:r>
+      <w:r>
+        <w:t>tag == zeiten[zeilen][0]</w:t>
+      </w:r>
+      <w:r>
+        <w:t xml:space="preserve"> AND tag != zeiten[zeilen+1][0]</w:t>
       </w:r>
     </w:p>
     <w:p>
@@ -492,88 +367,23 @@
       <w:pPr>
         <w:ind w:left="1416"/>
       </w:pPr>
-      <w:proofErr w:type="spellStart"/>
-      <w:proofErr w:type="gramStart"/>
-      <w:r>
-        <w:t>schreibeZeile</w:t>
-      </w:r>
-      <w:proofErr w:type="spellEnd"/>
-      <w:r>
-        <w:t>(</w:t>
-      </w:r>
-      <w:proofErr w:type="gramEnd"/>
-      <w:r>
-        <w:t>tag,</w:t>
+      <w:r>
+        <w:t>schreibeZeile(tag,</w:t>
+      </w:r>
+      <w:r>
+        <w:t xml:space="preserve"> zeiten[zeilen][1]</w:t>
+      </w:r>
+      <w:r>
+        <w:t>,</w:t>
       </w:r>
       <w:r>
         <w:t xml:space="preserve"> </w:t>
       </w:r>
-      <w:proofErr w:type="spellStart"/>
-      <w:r>
-        <w:t>zeiten</w:t>
-      </w:r>
-      <w:proofErr w:type="spellEnd"/>
-      <w:r>
-        <w:t>[</w:t>
-      </w:r>
-      <w:proofErr w:type="spellStart"/>
-      <w:r>
-        <w:t>zeilen</w:t>
-      </w:r>
-      <w:proofErr w:type="spellEnd"/>
-      <w:r>
-        <w:t>][1]</w:t>
-      </w:r>
-      <w:r>
-        <w:t>,</w:t>
-      </w:r>
-      <w:r>
-        <w:t xml:space="preserve"> </w:t>
-      </w:r>
-      <w:proofErr w:type="spellStart"/>
-      <w:r>
-        <w:t>zeiten</w:t>
-      </w:r>
-      <w:proofErr w:type="spellEnd"/>
-      <w:r>
-        <w:t>[</w:t>
-      </w:r>
-      <w:proofErr w:type="spellStart"/>
-      <w:r>
-        <w:t>zeilen</w:t>
-      </w:r>
-      <w:proofErr w:type="spellEnd"/>
-      <w:r>
-        <w:t>][</w:t>
-      </w:r>
-      <w:r>
-        <w:t>2</w:t>
-      </w:r>
-      <w:r>
-        <w:t>]</w:t>
-      </w:r>
-      <w:r>
-        <w:t>,</w:t>
-      </w:r>
-      <w:r>
-        <w:t xml:space="preserve"> -1</w:t>
-      </w:r>
-      <w:r>
-        <w:t xml:space="preserve">, </w:t>
-      </w:r>
-      <w:r>
-        <w:t>-1</w:t>
-      </w:r>
-      <w:r>
-        <w:t xml:space="preserve">,  </w:t>
-      </w:r>
-      <w:proofErr w:type="spellStart"/>
-      <w:r>
-        <w:t>anwTag</w:t>
-      </w:r>
-      <w:proofErr w:type="spellEnd"/>
-      <w:r>
-        <w:t>, „</w:t>
+      <w:r>
+        <w:t>zeiten[zeilen][2]</w:t>
+      </w:r>
+      <w:r>
+        <w:t>, -1, -1,  anwTag, „</w:t>
       </w:r>
       <w:r>
         <w:t>Buchung fehlt</w:t>
@@ -589,21 +399,8 @@
       <w:r>
         <w:tab/>
       </w:r>
-      <w:proofErr w:type="spellStart"/>
-      <w:r>
-        <w:t>zeilen</w:t>
-      </w:r>
-      <w:proofErr w:type="spellEnd"/>
-      <w:r>
-        <w:t xml:space="preserve"> = </w:t>
-      </w:r>
-      <w:proofErr w:type="spellStart"/>
-      <w:r>
-        <w:t>zeilen</w:t>
-      </w:r>
-      <w:proofErr w:type="spellEnd"/>
-      <w:r>
-        <w:t xml:space="preserve"> + 1</w:t>
+      <w:r>
+        <w:t>zeilen = zeilen + 1</w:t>
       </w:r>
     </w:p>
     <w:p>
@@ -623,6 +420,22 @@
       <w:pPr>
         <w:ind w:left="708"/>
       </w:pPr>
+      <w:r>
+        <w:t>tag</w:t>
+      </w:r>
+      <w:r>
+        <w:t xml:space="preserve"> = tag +1</w:t>
+      </w:r>
+    </w:p>
+    <w:p>
+      <w:r>
+        <w:t>ENDE FOR SCHLEIFE</w:t>
+      </w:r>
+    </w:p>
+    <w:p>
+      <w:r>
+        <w:t>schreibeFuss(anwTag)</w:t>
+      </w:r>
     </w:p>
     <w:sectPr>
       <w:pgSz w:w="11906" w:h="16838"/>

</xml_diff>